<commit_message>
splunk tracing fully implemented; updated newtonsoft, EF, AENet, and sharpcompress packages; implemented end-to-end phone/website/worker session correlation and tracing; fixed some winphone bugs
</commit_message>
<xml_diff>
--- a/documents/tests/Zaplify manual test plan - Windows Phone.docx
+++ b/documents/tests/Zaplify manual test plan - Windows Phone.docx
@@ -3,19 +3,12 @@
 <w:document xmlns:wpc="http://schemas.microsoft.com/office/word/2010/wordprocessingCanvas" xmlns:mc="http://schemas.openxmlformats.org/markup-compatibility/2006" xmlns:o="urn:schemas-microsoft-com:office:office" xmlns:r="http://schemas.openxmlformats.org/officeDocument/2006/relationships" xmlns:m="http://schemas.openxmlformats.org/officeDocument/2006/math" xmlns:v="urn:schemas-microsoft-com:vml" xmlns:wp14="http://schemas.microsoft.com/office/word/2010/wordprocessingDrawing" xmlns:wp="http://schemas.openxmlformats.org/drawingml/2006/wordprocessingDrawing" xmlns:w10="urn:schemas-microsoft-com:office:word" xmlns:w="http://schemas.openxmlformats.org/wordprocessingml/2006/main" xmlns:w14="http://schemas.microsoft.com/office/word/2010/wordml" xmlns:wpg="http://schemas.microsoft.com/office/word/2010/wordprocessingGroup" xmlns:wpi="http://schemas.microsoft.com/office/word/2010/wordprocessingInk" xmlns:wne="http://schemas.microsoft.com/office/word/2006/wordml" xmlns:wps="http://schemas.microsoft.com/office/word/2010/wordprocessingShape" mc:Ignorable="w14 wp14">
   <w:body>
     <w:p>
-      <w:proofErr w:type="spellStart"/>
-      <w:r>
-        <w:t>Zaplify</w:t>
-      </w:r>
-      <w:proofErr w:type="spellEnd"/>
-      <w:r>
-        <w:t xml:space="preserve"> </w:t>
+      <w:r>
+        <w:t xml:space="preserve">Zaplify </w:t>
       </w:r>
       <w:r>
         <w:t xml:space="preserve">manual </w:t>
       </w:r>
-      <w:bookmarkStart w:id="0" w:name="_GoBack"/>
-      <w:bookmarkEnd w:id="0"/>
       <w:r>
         <w:t xml:space="preserve">test </w:t>
       </w:r>
@@ -109,15 +102,7 @@
         </w:numPr>
       </w:pPr>
       <w:r>
-        <w:t xml:space="preserve">Tap “touch to speak” and speak “hello world” into the phone </w:t>
-      </w:r>
-      <w:proofErr w:type="spellStart"/>
-      <w:r>
-        <w:t>mic.</w:t>
-      </w:r>
-      <w:proofErr w:type="spellEnd"/>
-      <w:r>
-        <w:t xml:space="preserve">  Verify item name box now contains “Hello world”.  Verify the button list header text says “Choose list to add to”.</w:t>
+        <w:t>Tap “touch to speak” and speak “hello world” into the phone mic.  Verify item name box now contains “Hello world”.  Verify the button list header text says “Choose list to add to”.</w:t>
       </w:r>
     </w:p>
     <w:p>
@@ -144,15 +129,7 @@
         <w:t>Tap the checkbox next to “Hello world”.  Verify that it is clicked, moves down to the bottom, title text becomes</w:t>
       </w:r>
       <w:r>
-        <w:t xml:space="preserve"> grayed out, and a “completed </w:t>
-      </w:r>
-      <w:proofErr w:type="gramStart"/>
-      <w:r>
-        <w:t>“ +</w:t>
-      </w:r>
-      <w:proofErr w:type="gramEnd"/>
-      <w:r>
-        <w:t xml:space="preserve"> date show up on the second row.</w:t>
+        <w:t xml:space="preserve"> grayed out, and a “completed “ + date show up on the second row.</w:t>
       </w:r>
     </w:p>
     <w:p>
@@ -164,10 +141,7 @@
         </w:numPr>
       </w:pPr>
       <w:r>
-        <w:t xml:space="preserve">Tap </w:t>
-      </w:r>
-      <w:r>
-        <w:t>“hello world” item.  Verify that the item page action tab is visible.  Flip to edit tab.</w:t>
+        <w:t>Tap “hello world” item.  Verify that the item page action tab is visible.  Flip to edit tab.</w:t>
       </w:r>
     </w:p>
     <w:p>
@@ -179,10 +153,7 @@
         </w:numPr>
       </w:pPr>
       <w:r>
-        <w:t xml:space="preserve">Tap </w:t>
-      </w:r>
-      <w:r>
-        <w:t xml:space="preserve">“more details” button.  Verify more fields are present.  Verify last two fields are “List” and “Type”.   </w:t>
+        <w:t xml:space="preserve">Tap “more details” button.  Verify more fields are present.  Verify last two fields are “List” and “Type”.   </w:t>
       </w:r>
     </w:p>
     <w:p>
@@ -194,10 +165,7 @@
         </w:numPr>
       </w:pPr>
       <w:r>
-        <w:t xml:space="preserve">Tap </w:t>
-      </w:r>
-      <w:r>
-        <w:t>on “Type”.  Change type to “Contact”.  Tap “Save”.  Verify the icon on Hello world switched to contact icon.</w:t>
+        <w:t>Tap on “Type”.  Change type to “Contact”.  Tap “Save”.  Verify the icon on Hello world switched to contact icon.</w:t>
       </w:r>
     </w:p>
     <w:p>
@@ -209,10 +177,7 @@
         </w:numPr>
       </w:pPr>
       <w:r>
-        <w:t xml:space="preserve">Tap </w:t>
-      </w:r>
-      <w:r>
-        <w:t>on “Hello world” again.  Tap the delete icon.  Tap OK.  Verify that the Hello world item is gone.</w:t>
+        <w:t>Tap on “Hello world” again.  Tap the delete icon.  Tap OK.  Verify that the Hello world item is gone.</w:t>
       </w:r>
     </w:p>
     <w:p>
@@ -329,8 +294,13 @@
         </w:numPr>
       </w:pPr>
       <w:r>
-        <w:t>Tap the “Add” button.  Choose a contact.  Choose an email.  Verify that the contact showed up with a “contact” icon.</w:t>
-      </w:r>
+        <w:t>Tap the “Add” button.  Choose a contact.  Choose an email.  Verify that the contact showed up with a “contact” icon</w:t>
+      </w:r>
+      <w:r>
+        <w:t>.</w:t>
+      </w:r>
+      <w:bookmarkStart w:id="0" w:name="_GoBack"/>
+      <w:bookmarkEnd w:id="0"/>
     </w:p>
     <w:p>
       <w:pPr>
@@ -341,7 +311,13 @@
         </w:numPr>
       </w:pPr>
       <w:r>
-        <w:t>Tap “edit list” again.  Change name back to “Groceries” and item type back to “Shopping Item”.  Tap save.  Verify the list name is back to Groceries.</w:t>
+        <w:t>Tap “edit list” again.  Change name back to “Groceries” and item type back to “</w:t>
+      </w:r>
+      <w:r>
+        <w:t>Grocery</w:t>
+      </w:r>
+      <w:r>
+        <w:t>”.  Tap save.  Verify the list name is back to Groceries.</w:t>
       </w:r>
     </w:p>
     <w:p>
@@ -444,10 +420,7 @@
         </w:numPr>
       </w:pPr>
       <w:r>
-        <w:t xml:space="preserve">Tap “foo”.  </w:t>
-      </w:r>
-      <w:r>
-        <w:t>Tap “add” button.  Tap the textbox and type in “bar” and dismiss the keyboard by tapping “back”.</w:t>
+        <w:t>Tap “foo”.  Tap “add” button.  Tap the textbox and type in “bar” and dismiss the keyboard by tapping “back”.</w:t>
       </w:r>
     </w:p>
     <w:p>
@@ -459,15 +432,7 @@
         </w:numPr>
       </w:pPr>
       <w:r>
-        <w:t xml:space="preserve">Tap “more lists… </w:t>
-      </w:r>
-      <w:proofErr w:type="gramStart"/>
-      <w:r>
-        <w:t>“ and</w:t>
-      </w:r>
-      <w:proofErr w:type="gramEnd"/>
-      <w:r>
-        <w:t xml:space="preserve"> find the “foo” list, and tap it.  Verify that the Add screen is navigated back to.</w:t>
+        <w:t>Tap “more lists… “ and find the “foo” list, and tap it.  Verify that the Add screen is navigated back to.</w:t>
       </w:r>
     </w:p>
     <w:p>
@@ -479,24 +444,13 @@
         </w:numPr>
       </w:pPr>
       <w:r>
-        <w:t xml:space="preserve">Tap “Groceries” button.   Verify the first entry is the “foo” list.  Tap </w:t>
-      </w:r>
-      <w:proofErr w:type="gramStart"/>
-      <w:r>
-        <w:t>the ”</w:t>
-      </w:r>
-      <w:proofErr w:type="gramEnd"/>
-      <w:r>
-        <w:t>foo” list.  Verify this list now has an item called “bar”.</w:t>
+        <w:t>Tap “Groceries” button.   Verify the first entry is the “foo” list.  Tap the ”foo” list.  Verify this list now has an item called “bar”.</w:t>
       </w:r>
       <w:r>
         <w:t xml:space="preserve"> </w:t>
       </w:r>
       <w:r>
-        <w:t xml:space="preserve"> </w:t>
-      </w:r>
-      <w:r>
-        <w:t xml:space="preserve">Tap back button.  </w:t>
+        <w:t xml:space="preserve"> Tap back button.  </w:t>
       </w:r>
     </w:p>
     <w:p>
@@ -535,13 +489,7 @@
         </w:numPr>
       </w:pPr>
       <w:r>
-        <w:t>Select “delete completed items” menu item.  Tap OK.  Verify all completed items are gone</w:t>
-      </w:r>
-      <w:r>
-        <w:t xml:space="preserve"> (milk, bread, foo)</w:t>
-      </w:r>
-      <w:r>
-        <w:t>.</w:t>
+        <w:t>Select “delete completed items” menu item.  Tap OK.  Verify all completed items are gone (milk, bread, foo).</w:t>
       </w:r>
     </w:p>
     <w:p>
@@ -679,15 +627,7 @@
         </w:numPr>
       </w:pPr>
       <w:r>
-        <w:t xml:space="preserve">Tap each of the folders (Activities, Lists, People, </w:t>
-      </w:r>
-      <w:proofErr w:type="gramStart"/>
-      <w:r>
-        <w:t>Places</w:t>
-      </w:r>
-      <w:proofErr w:type="gramEnd"/>
-      <w:r>
-        <w:t>), verify that the folders can be navigated to, tap the back button.</w:t>
+        <w:t>Tap each of the folders (Activities, Lists, People, Places), verify that the folders can be navigated to, tap the back button.</w:t>
       </w:r>
     </w:p>
     <w:p>
@@ -850,15 +790,7 @@
         </w:numPr>
       </w:pPr>
       <w:r>
-        <w:t xml:space="preserve">Tap settings icon.  Type in username and password.  Tap “connect” button.  Verify that “successfully connected to account” </w:t>
-      </w:r>
-      <w:proofErr w:type="spellStart"/>
-      <w:r>
-        <w:t>messagebox</w:t>
-      </w:r>
-      <w:proofErr w:type="spellEnd"/>
-      <w:r>
-        <w:t xml:space="preserve"> appears.  Tap OK.  Verify items are now live by tapping Groceries and seeing any existing data.  Tap the back button.</w:t>
+        <w:t>Tap settings icon.  Type in username and password.  Tap “connect” button.  Verify that “successfully connected to account” messagebox appears.  Tap OK.  Verify items are now live by tapping Groceries and seeing any existing data.  Tap the back button.</w:t>
       </w:r>
     </w:p>
     <w:p>
@@ -1951,6 +1883,36 @@
       <w:contextualSpacing/>
     </w:pPr>
   </w:style>
+  <w:style w:type="paragraph" w:styleId="BalloonText">
+    <w:name w:val="Balloon Text"/>
+    <w:basedOn w:val="Normal"/>
+    <w:link w:val="BalloonTextChar"/>
+    <w:uiPriority w:val="99"/>
+    <w:semiHidden/>
+    <w:unhideWhenUsed/>
+    <w:rsid w:val="006123D8"/>
+    <w:pPr>
+      <w:spacing w:after="0" w:line="240" w:lineRule="auto"/>
+    </w:pPr>
+    <w:rPr>
+      <w:rFonts w:ascii="Tahoma" w:hAnsi="Tahoma" w:cs="Tahoma"/>
+      <w:sz w:val="16"/>
+      <w:szCs w:val="16"/>
+    </w:rPr>
+  </w:style>
+  <w:style w:type="character" w:customStyle="1" w:styleId="BalloonTextChar">
+    <w:name w:val="Balloon Text Char"/>
+    <w:basedOn w:val="DefaultParagraphFont"/>
+    <w:link w:val="BalloonText"/>
+    <w:uiPriority w:val="99"/>
+    <w:semiHidden/>
+    <w:rsid w:val="006123D8"/>
+    <w:rPr>
+      <w:rFonts w:ascii="Tahoma" w:hAnsi="Tahoma" w:cs="Tahoma"/>
+      <w:sz w:val="16"/>
+      <w:szCs w:val="16"/>
+    </w:rPr>
+  </w:style>
 </w:styles>
 </file>
 
@@ -2151,6 +2113,36 @@
       <w:ind w:left="720"/>
       <w:contextualSpacing/>
     </w:pPr>
+  </w:style>
+  <w:style w:type="paragraph" w:styleId="BalloonText">
+    <w:name w:val="Balloon Text"/>
+    <w:basedOn w:val="Normal"/>
+    <w:link w:val="BalloonTextChar"/>
+    <w:uiPriority w:val="99"/>
+    <w:semiHidden/>
+    <w:unhideWhenUsed/>
+    <w:rsid w:val="006123D8"/>
+    <w:pPr>
+      <w:spacing w:after="0" w:line="240" w:lineRule="auto"/>
+    </w:pPr>
+    <w:rPr>
+      <w:rFonts w:ascii="Tahoma" w:hAnsi="Tahoma" w:cs="Tahoma"/>
+      <w:sz w:val="16"/>
+      <w:szCs w:val="16"/>
+    </w:rPr>
+  </w:style>
+  <w:style w:type="character" w:customStyle="1" w:styleId="BalloonTextChar">
+    <w:name w:val="Balloon Text Char"/>
+    <w:basedOn w:val="DefaultParagraphFont"/>
+    <w:link w:val="BalloonText"/>
+    <w:uiPriority w:val="99"/>
+    <w:semiHidden/>
+    <w:rsid w:val="006123D8"/>
+    <w:rPr>
+      <w:rFonts w:ascii="Tahoma" w:hAnsi="Tahoma" w:cs="Tahoma"/>
+      <w:sz w:val="16"/>
+      <w:szCs w:val="16"/>
+    </w:rPr>
   </w:style>
 </w:styles>
 </file>

</xml_diff>